<commit_message>
Tri dans les dossiers
</commit_message>
<xml_diff>
--- a/JournalTravail/JournalTravail.docx
+++ b/JournalTravail/JournalTravail.docx
@@ -218,8 +218,14 @@
     <w:p>
       <w:pPr>
         <w:pStyle w:val="Titre2"/>
-      </w:pPr>
-      <w:r>
+        <w:rPr>
+          <w:lang w:val="fr-CH"/>
+        </w:rPr>
+      </w:pPr>
+      <w:r>
+        <w:rPr>
+          <w:lang w:val="fr-CH"/>
+        </w:rPr>
         <w:t>26.02.20</w:t>
       </w:r>
     </w:p>
@@ -1616,33 +1622,7 @@
         <w:rPr>
           <w:lang w:eastAsia="fr-CH"/>
         </w:rPr>
-        <w:t>0 : Actif en mode jeu &amp; écran sur le touche présenté ci-dessous</w:t>
-      </w:r>
-    </w:p>
-    <w:p>
-      <w:pPr>
-        <w:pStyle w:val="Paragraphedeliste"/>
-        <w:numPr>
-          <w:ilvl w:val="0"/>
-          <w:numId w:val="6"/>
-        </w:numPr>
-        <w:rPr>
-          <w:lang w:eastAsia="fr-CH"/>
-        </w:rPr>
-      </w:pPr>
-      <w:proofErr w:type="gramStart"/>
-      <w:r>
-        <w:rPr>
-          <w:lang w:eastAsia="fr-CH"/>
-        </w:rPr>
-        <w:t>event</w:t>
-      </w:r>
-      <w:proofErr w:type="gramEnd"/>
-      <w:r>
-        <w:rPr>
-          <w:lang w:eastAsia="fr-CH"/>
-        </w:rPr>
-        <w:t xml:space="preserve">1 : </w:t>
+        <w:t xml:space="preserve">0 : Actif en mode jeu &amp; écran sur le touche présenté ci-dessous </w:t>
       </w:r>
     </w:p>
     <w:tbl>
@@ -5002,7 +4982,6 @@
           <w:u w:val="none"/>
         </w:rPr>
       </w:pPr>
-      <w:proofErr w:type="spellStart"/>
       <w:r>
         <w:rPr>
           <w:rStyle w:val="Lienhypertexte"/>
@@ -5010,6 +4989,17 @@
           <w:u w:val="none"/>
         </w:rPr>
         <w:lastRenderedPageBreak/>
+        <w:br/>
+      </w:r>
+      <w:bookmarkStart w:id="0" w:name="_GoBack"/>
+      <w:bookmarkEnd w:id="0"/>
+      <w:proofErr w:type="spellStart"/>
+      <w:r>
+        <w:rPr>
+          <w:rStyle w:val="Lienhypertexte"/>
+          <w:color w:val="2F5496" w:themeColor="accent1" w:themeShade="BF"/>
+          <w:u w:val="none"/>
+        </w:rPr>
         <w:t>Instalation</w:t>
       </w:r>
       <w:proofErr w:type="spellEnd"/>
@@ -6111,6 +6101,7 @@
         <w:rPr>
           <w:lang w:val="en-US" w:eastAsia="fr-CH"/>
         </w:rPr>
+        <w:lastRenderedPageBreak/>
         <w:t xml:space="preserve">$ </w:t>
       </w:r>
       <w:proofErr w:type="spellStart"/>
@@ -6140,7 +6131,6 @@
         <w:rPr>
           <w:lang w:eastAsia="fr-CH"/>
         </w:rPr>
-        <w:lastRenderedPageBreak/>
         <w:t xml:space="preserve">Oui pour active </w:t>
       </w:r>
       <w:proofErr w:type="spellStart"/>
@@ -6363,22 +6353,20 @@
         <w:pStyle w:val="Sansinterligne"/>
         <w:ind w:left="2160"/>
         <w:rPr>
-          <w:lang w:eastAsia="fr-CH"/>
+          <w:lang w:val="en-US" w:eastAsia="fr-CH"/>
         </w:rPr>
       </w:pPr>
       <w:proofErr w:type="spellStart"/>
-      <w:proofErr w:type="gramStart"/>
-      <w:r>
-        <w:rPr>
-          <w:lang w:eastAsia="fr-CH"/>
+      <w:r>
+        <w:rPr>
+          <w:lang w:val="en-US" w:eastAsia="fr-CH"/>
         </w:rPr>
         <w:t>browseable</w:t>
       </w:r>
       <w:proofErr w:type="spellEnd"/>
-      <w:proofErr w:type="gramEnd"/>
-      <w:r>
-        <w:rPr>
-          <w:lang w:eastAsia="fr-CH"/>
+      <w:r>
+        <w:rPr>
+          <w:lang w:val="en-US" w:eastAsia="fr-CH"/>
         </w:rPr>
         <w:t xml:space="preserve"> = yes</w:t>
       </w:r>
@@ -6388,44 +6376,14 @@
         <w:pStyle w:val="Sansinterligne"/>
         <w:ind w:left="2160"/>
         <w:rPr>
-          <w:lang w:eastAsia="fr-CH"/>
-        </w:rPr>
-      </w:pPr>
-      <w:proofErr w:type="spellStart"/>
-      <w:proofErr w:type="gramStart"/>
-      <w:r>
-        <w:rPr>
-          <w:lang w:eastAsia="fr-CH"/>
-        </w:rPr>
-        <w:t>read</w:t>
-      </w:r>
-      <w:proofErr w:type="spellEnd"/>
-      <w:proofErr w:type="gramEnd"/>
-      <w:r>
-        <w:rPr>
-          <w:lang w:eastAsia="fr-CH"/>
-        </w:rPr>
-        <w:t xml:space="preserve"> </w:t>
-      </w:r>
-      <w:proofErr w:type="spellStart"/>
-      <w:r>
-        <w:rPr>
-          <w:lang w:eastAsia="fr-CH"/>
-        </w:rPr>
-        <w:t>only</w:t>
-      </w:r>
-      <w:proofErr w:type="spellEnd"/>
-      <w:r>
-        <w:rPr>
-          <w:lang w:eastAsia="fr-CH"/>
-        </w:rPr>
-        <w:t xml:space="preserve"> = </w:t>
-      </w:r>
-      <w:r>
-        <w:rPr>
-          <w:lang w:eastAsia="fr-CH"/>
-        </w:rPr>
-        <w:t>no</w:t>
+          <w:lang w:val="en-US" w:eastAsia="fr-CH"/>
+        </w:rPr>
+      </w:pPr>
+      <w:r>
+        <w:rPr>
+          <w:lang w:val="en-US" w:eastAsia="fr-CH"/>
+        </w:rPr>
+        <w:t>read only = no</w:t>
       </w:r>
     </w:p>
     <w:p>
@@ -6433,38 +6391,14 @@
         <w:pStyle w:val="Sansinterligne"/>
         <w:ind w:left="2160"/>
         <w:rPr>
-          <w:lang w:eastAsia="fr-CH"/>
-        </w:rPr>
-      </w:pPr>
-      <w:proofErr w:type="spellStart"/>
-      <w:proofErr w:type="gramStart"/>
-      <w:r>
-        <w:rPr>
-          <w:lang w:eastAsia="fr-CH"/>
-        </w:rPr>
-        <w:t>create</w:t>
-      </w:r>
-      <w:proofErr w:type="spellEnd"/>
-      <w:proofErr w:type="gramEnd"/>
-      <w:r>
-        <w:rPr>
-          <w:lang w:eastAsia="fr-CH"/>
-        </w:rPr>
-        <w:t xml:space="preserve"> </w:t>
-      </w:r>
-      <w:proofErr w:type="spellStart"/>
-      <w:r>
-        <w:rPr>
-          <w:lang w:eastAsia="fr-CH"/>
-        </w:rPr>
-        <w:t>mask</w:t>
-      </w:r>
-      <w:proofErr w:type="spellEnd"/>
-      <w:r>
-        <w:rPr>
-          <w:lang w:eastAsia="fr-CH"/>
-        </w:rPr>
-        <w:t xml:space="preserve"> = 0777</w:t>
+          <w:lang w:val="en-US" w:eastAsia="fr-CH"/>
+        </w:rPr>
+      </w:pPr>
+      <w:r>
+        <w:rPr>
+          <w:lang w:val="en-US" w:eastAsia="fr-CH"/>
+        </w:rPr>
+        <w:t>create mask = 0777</w:t>
       </w:r>
     </w:p>
     <w:p>
@@ -6740,21 +6674,7 @@
           <w:rPr>
             <w:rStyle w:val="Lienhypertexte"/>
           </w:rPr>
-          <w:t>https://pimylifeup.com/xbox-controlle</w:t>
-        </w:r>
-        <w:bookmarkStart w:id="0" w:name="_GoBack"/>
-        <w:bookmarkEnd w:id="0"/>
-        <w:r>
-          <w:rPr>
-            <w:rStyle w:val="Lienhypertexte"/>
-          </w:rPr>
-          <w:t>r</w:t>
-        </w:r>
-        <w:r>
-          <w:rPr>
-            <w:rStyle w:val="Lienhypertexte"/>
-          </w:rPr>
-          <w:t>s-raspberry-pi/</w:t>
+          <w:t>https://pimylifeup.com/xbox-controllers-raspberry-pi/</w:t>
         </w:r>
       </w:hyperlink>
     </w:p>
@@ -6796,32 +6716,27 @@
     <w:p>
       <w:pPr>
         <w:pStyle w:val="Titre2"/>
-      </w:pPr>
-      <w:proofErr w:type="spellStart"/>
-      <w:r>
-        <w:t>Utilisation</w:t>
-      </w:r>
-      <w:proofErr w:type="spellEnd"/>
-      <w:r>
-        <w:t xml:space="preserve"> de la </w:t>
-      </w:r>
-      <w:proofErr w:type="spellStart"/>
-      <w:r>
-        <w:t>manette</w:t>
-      </w:r>
-      <w:proofErr w:type="spellEnd"/>
-    </w:p>
-    <w:p>
-      <w:pPr>
-        <w:rPr>
-          <w:lang w:val="en-US" w:eastAsia="fr-CH"/>
+        <w:rPr>
+          <w:lang w:val="fr-CH"/>
+        </w:rPr>
+      </w:pPr>
+      <w:r>
+        <w:rPr>
+          <w:lang w:val="fr-CH"/>
+        </w:rPr>
+        <w:t>Utilisation de la manette</w:t>
+      </w:r>
+    </w:p>
+    <w:p>
+      <w:pPr>
+        <w:rPr>
+          <w:lang w:eastAsia="fr-CH"/>
         </w:rPr>
       </w:pPr>
       <w:hyperlink r:id="rId30" w:history="1">
         <w:r>
           <w:rPr>
             <w:rStyle w:val="Lienhypertexte"/>
-            <w:lang w:val="en-US"/>
           </w:rPr>
           <w:t>https://python-evdev.readthedocs.io/en/latest/index.html</w:t>
         </w:r>
@@ -6831,7 +6746,7 @@
       <w:pPr>
         <w:pStyle w:val="Sansinterligne"/>
         <w:rPr>
-          <w:lang w:val="en-US" w:eastAsia="fr-CH"/>
+          <w:lang w:eastAsia="fr-CH"/>
         </w:rPr>
       </w:pPr>
     </w:p>
@@ -6840,7 +6755,7 @@
         <w:pStyle w:val="Sansinterligne"/>
         <w:ind w:left="2160"/>
         <w:rPr>
-          <w:lang w:val="en-US" w:eastAsia="fr-CH"/>
+          <w:lang w:eastAsia="fr-CH"/>
         </w:rPr>
       </w:pPr>
     </w:p>
@@ -6848,9 +6763,6 @@
       <w:pPr>
         <w:pStyle w:val="Sansinterligne"/>
         <w:ind w:left="1440"/>
-        <w:rPr>
-          <w:lang w:val="en-US"/>
-        </w:rPr>
       </w:pPr>
     </w:p>
     <w:sectPr>

</xml_diff>

<commit_message>
Upload avant de passer à VS Code - OneDrive
</commit_message>
<xml_diff>
--- a/JournalTravail/JournalTravail.docx
+++ b/JournalTravail/JournalTravail.docx
@@ -247,7 +247,21 @@
         <w:rPr>
           <w:rFonts w:ascii="Calibri" w:eastAsia="Calibri" w:hAnsi="Calibri" w:cs="Calibri"/>
         </w:rPr>
-        <w:t>Faire un planning/commander assez vite la voiture/commencer par le suivit de route</w:t>
+        <w:t xml:space="preserve">Faire un planning/commander assez vite </w:t>
+      </w:r>
+      <w:proofErr w:type="gramStart"/>
+      <w:r>
+        <w:rPr>
+          <w:rFonts w:ascii="Calibri" w:eastAsia="Calibri" w:hAnsi="Calibri" w:cs="Calibri"/>
+        </w:rPr>
+        <w:t>la</w:t>
+      </w:r>
+      <w:proofErr w:type="gramEnd"/>
+      <w:r>
+        <w:rPr>
+          <w:rFonts w:ascii="Calibri" w:eastAsia="Calibri" w:hAnsi="Calibri" w:cs="Calibri"/>
+        </w:rPr>
+        <w:t xml:space="preserve"> voiture/commencer par le suivit de route</w:t>
       </w:r>
     </w:p>
     <w:p>
@@ -755,8 +769,16 @@
         <w:rPr>
           <w:rFonts w:ascii="Calibri" w:eastAsia="Calibri" w:hAnsi="Calibri" w:cs="Calibri"/>
         </w:rPr>
-        <w:t>Voiture RC:</w:t>
-      </w:r>
+        <w:t xml:space="preserve">Voiture </w:t>
+      </w:r>
+      <w:proofErr w:type="gramStart"/>
+      <w:r>
+        <w:rPr>
+          <w:rFonts w:ascii="Calibri" w:eastAsia="Calibri" w:hAnsi="Calibri" w:cs="Calibri"/>
+        </w:rPr>
+        <w:t>RC:</w:t>
+      </w:r>
+      <w:proofErr w:type="gramEnd"/>
     </w:p>
     <w:p>
       <w:pPr>
@@ -905,8 +927,16 @@
         <w:rPr>
           <w:rFonts w:ascii="Calibri" w:eastAsia="Calibri" w:hAnsi="Calibri" w:cs="Calibri"/>
         </w:rPr>
-        <w:t>Choix du SBC:</w:t>
-      </w:r>
+        <w:t xml:space="preserve">Choix du </w:t>
+      </w:r>
+      <w:proofErr w:type="gramStart"/>
+      <w:r>
+        <w:rPr>
+          <w:rFonts w:ascii="Calibri" w:eastAsia="Calibri" w:hAnsi="Calibri" w:cs="Calibri"/>
+        </w:rPr>
+        <w:t>SBC:</w:t>
+      </w:r>
+      <w:proofErr w:type="gramEnd"/>
     </w:p>
     <w:p>
       <w:pPr>
@@ -1840,6 +1870,7 @@
         </w:rPr>
       </w:pPr>
       <w:proofErr w:type="spellStart"/>
+      <w:proofErr w:type="gramStart"/>
       <w:r>
         <w:rPr>
           <w:rFonts w:ascii="Calibri" w:eastAsia="Calibri" w:hAnsi="Calibri" w:cs="Calibri"/>
@@ -1847,6 +1878,7 @@
         <w:t>mice</w:t>
       </w:r>
       <w:proofErr w:type="spellEnd"/>
+      <w:proofErr w:type="gramEnd"/>
       <w:r>
         <w:rPr>
           <w:rFonts w:ascii="Calibri" w:eastAsia="Calibri" w:hAnsi="Calibri" w:cs="Calibri"/>
@@ -1865,11 +1897,19 @@
           <w:rFonts w:ascii="Calibri" w:eastAsia="Calibri" w:hAnsi="Calibri" w:cs="Calibri"/>
         </w:rPr>
       </w:pPr>
-      <w:r>
-        <w:rPr>
-          <w:rFonts w:ascii="Calibri" w:eastAsia="Calibri" w:hAnsi="Calibri" w:cs="Calibri"/>
-        </w:rPr>
-        <w:t xml:space="preserve">event0 : Actif en mode jeu &amp; écran sur le touche présenté ci-dessous </w:t>
+      <w:proofErr w:type="gramStart"/>
+      <w:r>
+        <w:rPr>
+          <w:rFonts w:ascii="Calibri" w:eastAsia="Calibri" w:hAnsi="Calibri" w:cs="Calibri"/>
+        </w:rPr>
+        <w:t>event</w:t>
+      </w:r>
+      <w:proofErr w:type="gramEnd"/>
+      <w:r>
+        <w:rPr>
+          <w:rFonts w:ascii="Calibri" w:eastAsia="Calibri" w:hAnsi="Calibri" w:cs="Calibri"/>
+        </w:rPr>
+        <w:t xml:space="preserve">0 : Actif en mode jeu &amp; écran sur le touche présenté ci-dessous </w:t>
       </w:r>
     </w:p>
     <w:tbl>
@@ -1964,6 +2004,7 @@
               </w:rPr>
             </w:pPr>
             <w:proofErr w:type="spellStart"/>
+            <w:proofErr w:type="gramStart"/>
             <w:r>
               <w:rPr>
                 <w:rFonts w:ascii="Calibri" w:eastAsia="Calibri" w:hAnsi="Calibri" w:cs="Calibri"/>
@@ -1971,6 +2012,7 @@
               <w:t>gachettes</w:t>
             </w:r>
             <w:proofErr w:type="spellEnd"/>
+            <w:proofErr w:type="gramEnd"/>
           </w:p>
         </w:tc>
         <w:tc>
@@ -1997,6 +2039,7 @@
               </w:rPr>
             </w:pPr>
             <w:proofErr w:type="spellStart"/>
+            <w:proofErr w:type="gramStart"/>
             <w:r>
               <w:rPr>
                 <w:rFonts w:ascii="Calibri" w:eastAsia="Calibri" w:hAnsi="Calibri" w:cs="Calibri"/>
@@ -2004,6 +2047,7 @@
               <w:t>joyL</w:t>
             </w:r>
             <w:proofErr w:type="spellEnd"/>
+            <w:proofErr w:type="gramEnd"/>
           </w:p>
         </w:tc>
         <w:tc>
@@ -2030,6 +2074,7 @@
               </w:rPr>
             </w:pPr>
             <w:proofErr w:type="spellStart"/>
+            <w:proofErr w:type="gramStart"/>
             <w:r>
               <w:rPr>
                 <w:rFonts w:ascii="Calibri" w:eastAsia="Calibri" w:hAnsi="Calibri" w:cs="Calibri"/>
@@ -2037,6 +2082,7 @@
               <w:t>joyR</w:t>
             </w:r>
             <w:proofErr w:type="spellEnd"/>
+            <w:proofErr w:type="gramEnd"/>
           </w:p>
         </w:tc>
         <w:tc>
@@ -2062,12 +2108,14 @@
                 <w:rFonts w:ascii="Calibri" w:eastAsia="Calibri" w:hAnsi="Calibri" w:cs="Calibri"/>
               </w:rPr>
             </w:pPr>
+            <w:proofErr w:type="gramStart"/>
             <w:r>
               <w:rPr>
                 <w:rFonts w:ascii="Calibri" w:eastAsia="Calibri" w:hAnsi="Calibri" w:cs="Calibri"/>
               </w:rPr>
               <w:t>flèches</w:t>
             </w:r>
+            <w:proofErr w:type="gramEnd"/>
           </w:p>
         </w:tc>
         <w:tc>
@@ -2094,6 +2142,7 @@
               </w:rPr>
             </w:pPr>
             <w:proofErr w:type="spellStart"/>
+            <w:proofErr w:type="gramStart"/>
             <w:r>
               <w:rPr>
                 <w:rFonts w:ascii="Calibri" w:eastAsia="Calibri" w:hAnsi="Calibri" w:cs="Calibri"/>
@@ -2101,6 +2150,7 @@
               <w:t>num</w:t>
             </w:r>
             <w:proofErr w:type="spellEnd"/>
+            <w:proofErr w:type="gramEnd"/>
           </w:p>
         </w:tc>
         <w:tc>
@@ -2126,12 +2176,14 @@
                 <w:rFonts w:ascii="Calibri" w:eastAsia="Calibri" w:hAnsi="Calibri" w:cs="Calibri"/>
               </w:rPr>
             </w:pPr>
+            <w:proofErr w:type="gramStart"/>
             <w:r>
               <w:rPr>
                 <w:rFonts w:ascii="Calibri" w:eastAsia="Calibri" w:hAnsi="Calibri" w:cs="Calibri"/>
               </w:rPr>
               <w:t>media</w:t>
             </w:r>
+            <w:proofErr w:type="gramEnd"/>
           </w:p>
         </w:tc>
         <w:tc>
@@ -2157,12 +2209,14 @@
                 <w:rFonts w:ascii="Calibri" w:eastAsia="Calibri" w:hAnsi="Calibri" w:cs="Calibri"/>
               </w:rPr>
             </w:pPr>
+            <w:proofErr w:type="gramStart"/>
             <w:r>
               <w:rPr>
                 <w:rFonts w:ascii="Calibri" w:eastAsia="Calibri" w:hAnsi="Calibri" w:cs="Calibri"/>
               </w:rPr>
               <w:t>select</w:t>
             </w:r>
+            <w:proofErr w:type="gramEnd"/>
           </w:p>
         </w:tc>
         <w:tc>
@@ -2188,12 +2242,14 @@
                 <w:rFonts w:ascii="Calibri" w:eastAsia="Calibri" w:hAnsi="Calibri" w:cs="Calibri"/>
               </w:rPr>
             </w:pPr>
+            <w:proofErr w:type="gramStart"/>
             <w:r>
               <w:rPr>
                 <w:rFonts w:ascii="Calibri" w:eastAsia="Calibri" w:hAnsi="Calibri" w:cs="Calibri"/>
               </w:rPr>
               <w:t>power</w:t>
             </w:r>
+            <w:proofErr w:type="gramEnd"/>
           </w:p>
         </w:tc>
         <w:tc>
@@ -2219,12 +2275,14 @@
                 <w:rFonts w:ascii="Calibri" w:eastAsia="Calibri" w:hAnsi="Calibri" w:cs="Calibri"/>
               </w:rPr>
             </w:pPr>
+            <w:proofErr w:type="gramStart"/>
             <w:r>
               <w:rPr>
                 <w:rFonts w:ascii="Calibri" w:eastAsia="Calibri" w:hAnsi="Calibri" w:cs="Calibri"/>
               </w:rPr>
               <w:t>start</w:t>
             </w:r>
+            <w:proofErr w:type="gramEnd"/>
           </w:p>
         </w:tc>
       </w:tr>
@@ -2255,6 +2313,7 @@
               </w:rPr>
             </w:pPr>
             <w:proofErr w:type="spellStart"/>
+            <w:proofErr w:type="gramStart"/>
             <w:r>
               <w:rPr>
                 <w:rFonts w:ascii="Calibri" w:eastAsia="Calibri" w:hAnsi="Calibri" w:cs="Calibri"/>
@@ -2262,6 +2321,7 @@
               <w:t>mice</w:t>
             </w:r>
             <w:proofErr w:type="spellEnd"/>
+            <w:proofErr w:type="gramEnd"/>
           </w:p>
         </w:tc>
         <w:tc>
@@ -2939,12 +2999,20 @@
                 <w:rFonts w:ascii="Calibri" w:eastAsia="Calibri" w:hAnsi="Calibri" w:cs="Calibri"/>
               </w:rPr>
             </w:pPr>
+            <w:proofErr w:type="gramStart"/>
             <w:r>
               <w:rPr>
                 <w:rFonts w:ascii="Calibri" w:eastAsia="Calibri" w:hAnsi="Calibri" w:cs="Calibri"/>
               </w:rPr>
-              <w:t>event0</w:t>
+              <w:t>event</w:t>
             </w:r>
+            <w:proofErr w:type="gramEnd"/>
+            <w:r>
+              <w:rPr>
+                <w:rFonts w:ascii="Calibri" w:eastAsia="Calibri" w:hAnsi="Calibri" w:cs="Calibri"/>
+              </w:rPr>
+              <w:t>0</w:t>
+            </w:r>
           </w:p>
         </w:tc>
         <w:tc>
@@ -2969,12 +3037,14 @@
                 <w:rFonts w:ascii="Calibri" w:eastAsia="Calibri" w:hAnsi="Calibri" w:cs="Calibri"/>
               </w:rPr>
             </w:pPr>
+            <w:proofErr w:type="gramStart"/>
             <w:r>
               <w:rPr>
                 <w:rFonts w:ascii="Calibri" w:eastAsia="Calibri" w:hAnsi="Calibri" w:cs="Calibri"/>
               </w:rPr>
               <w:t>x</w:t>
             </w:r>
+            <w:proofErr w:type="gramEnd"/>
           </w:p>
         </w:tc>
         <w:tc>
@@ -3023,12 +3093,14 @@
                 <w:rFonts w:ascii="Calibri" w:eastAsia="Calibri" w:hAnsi="Calibri" w:cs="Calibri"/>
               </w:rPr>
             </w:pPr>
+            <w:proofErr w:type="gramStart"/>
             <w:r>
               <w:rPr>
                 <w:rFonts w:ascii="Calibri" w:eastAsia="Calibri" w:hAnsi="Calibri" w:cs="Calibri"/>
               </w:rPr>
               <w:t>x</w:t>
             </w:r>
+            <w:proofErr w:type="gramEnd"/>
           </w:p>
         </w:tc>
         <w:tc>
@@ -3053,12 +3125,14 @@
                 <w:rFonts w:ascii="Calibri" w:eastAsia="Calibri" w:hAnsi="Calibri" w:cs="Calibri"/>
               </w:rPr>
             </w:pPr>
+            <w:proofErr w:type="gramStart"/>
             <w:r>
               <w:rPr>
                 <w:rFonts w:ascii="Calibri" w:eastAsia="Calibri" w:hAnsi="Calibri" w:cs="Calibri"/>
               </w:rPr>
               <w:t>x</w:t>
             </w:r>
+            <w:proofErr w:type="gramEnd"/>
           </w:p>
         </w:tc>
         <w:tc>
@@ -3107,12 +3181,14 @@
                 <w:rFonts w:ascii="Calibri" w:eastAsia="Calibri" w:hAnsi="Calibri" w:cs="Calibri"/>
               </w:rPr>
             </w:pPr>
+            <w:proofErr w:type="gramStart"/>
             <w:r>
               <w:rPr>
                 <w:rFonts w:ascii="Calibri" w:eastAsia="Calibri" w:hAnsi="Calibri" w:cs="Calibri"/>
               </w:rPr>
               <w:t>x</w:t>
             </w:r>
+            <w:proofErr w:type="gramEnd"/>
           </w:p>
         </w:tc>
         <w:tc>
@@ -3137,12 +3213,14 @@
                 <w:rFonts w:ascii="Calibri" w:eastAsia="Calibri" w:hAnsi="Calibri" w:cs="Calibri"/>
               </w:rPr>
             </w:pPr>
+            <w:proofErr w:type="gramStart"/>
             <w:r>
               <w:rPr>
                 <w:rFonts w:ascii="Calibri" w:eastAsia="Calibri" w:hAnsi="Calibri" w:cs="Calibri"/>
               </w:rPr>
               <w:t>x</w:t>
             </w:r>
+            <w:proofErr w:type="gramEnd"/>
           </w:p>
         </w:tc>
         <w:tc>
@@ -3191,12 +3269,14 @@
                 <w:rFonts w:ascii="Calibri" w:eastAsia="Calibri" w:hAnsi="Calibri" w:cs="Calibri"/>
               </w:rPr>
             </w:pPr>
+            <w:proofErr w:type="gramStart"/>
             <w:r>
               <w:rPr>
                 <w:rFonts w:ascii="Calibri" w:eastAsia="Calibri" w:hAnsi="Calibri" w:cs="Calibri"/>
               </w:rPr>
               <w:t>x</w:t>
             </w:r>
+            <w:proofErr w:type="gramEnd"/>
           </w:p>
         </w:tc>
         <w:tc>
@@ -3221,12 +3301,14 @@
                 <w:rFonts w:ascii="Calibri" w:eastAsia="Calibri" w:hAnsi="Calibri" w:cs="Calibri"/>
               </w:rPr>
             </w:pPr>
+            <w:proofErr w:type="gramStart"/>
             <w:r>
               <w:rPr>
                 <w:rFonts w:ascii="Calibri" w:eastAsia="Calibri" w:hAnsi="Calibri" w:cs="Calibri"/>
               </w:rPr>
               <w:t>x</w:t>
             </w:r>
+            <w:proofErr w:type="gramEnd"/>
           </w:p>
         </w:tc>
         <w:tc>
@@ -3275,12 +3357,14 @@
                 <w:rFonts w:ascii="Calibri" w:eastAsia="Calibri" w:hAnsi="Calibri" w:cs="Calibri"/>
               </w:rPr>
             </w:pPr>
+            <w:proofErr w:type="gramStart"/>
             <w:r>
               <w:rPr>
                 <w:rFonts w:ascii="Calibri" w:eastAsia="Calibri" w:hAnsi="Calibri" w:cs="Calibri"/>
               </w:rPr>
               <w:t>x</w:t>
             </w:r>
+            <w:proofErr w:type="gramEnd"/>
           </w:p>
         </w:tc>
         <w:tc>
@@ -3305,12 +3389,14 @@
                 <w:rFonts w:ascii="Calibri" w:eastAsia="Calibri" w:hAnsi="Calibri" w:cs="Calibri"/>
               </w:rPr>
             </w:pPr>
+            <w:proofErr w:type="gramStart"/>
             <w:r>
               <w:rPr>
                 <w:rFonts w:ascii="Calibri" w:eastAsia="Calibri" w:hAnsi="Calibri" w:cs="Calibri"/>
               </w:rPr>
               <w:t>x</w:t>
             </w:r>
+            <w:proofErr w:type="gramEnd"/>
           </w:p>
         </w:tc>
         <w:tc>
@@ -3359,12 +3445,14 @@
                 <w:rFonts w:ascii="Calibri" w:eastAsia="Calibri" w:hAnsi="Calibri" w:cs="Calibri"/>
               </w:rPr>
             </w:pPr>
+            <w:proofErr w:type="gramStart"/>
             <w:r>
               <w:rPr>
                 <w:rFonts w:ascii="Calibri" w:eastAsia="Calibri" w:hAnsi="Calibri" w:cs="Calibri"/>
               </w:rPr>
               <w:t>x</w:t>
             </w:r>
+            <w:proofErr w:type="gramEnd"/>
           </w:p>
         </w:tc>
         <w:tc>
@@ -3605,12 +3693,14 @@
                 <w:rFonts w:ascii="Calibri" w:eastAsia="Calibri" w:hAnsi="Calibri" w:cs="Calibri"/>
               </w:rPr>
             </w:pPr>
+            <w:proofErr w:type="gramStart"/>
             <w:r>
               <w:rPr>
                 <w:rFonts w:ascii="Calibri" w:eastAsia="Calibri" w:hAnsi="Calibri" w:cs="Calibri"/>
               </w:rPr>
               <w:t>x</w:t>
             </w:r>
+            <w:proofErr w:type="gramEnd"/>
           </w:p>
         </w:tc>
         <w:tc>
@@ -3659,12 +3749,14 @@
                 <w:rFonts w:ascii="Calibri" w:eastAsia="Calibri" w:hAnsi="Calibri" w:cs="Calibri"/>
               </w:rPr>
             </w:pPr>
+            <w:proofErr w:type="gramStart"/>
             <w:r>
               <w:rPr>
                 <w:rFonts w:ascii="Calibri" w:eastAsia="Calibri" w:hAnsi="Calibri" w:cs="Calibri"/>
               </w:rPr>
               <w:t>x</w:t>
             </w:r>
+            <w:proofErr w:type="gramEnd"/>
           </w:p>
         </w:tc>
       </w:tr>
@@ -3694,12 +3786,20 @@
                 <w:rFonts w:ascii="Calibri" w:eastAsia="Calibri" w:hAnsi="Calibri" w:cs="Calibri"/>
               </w:rPr>
             </w:pPr>
+            <w:proofErr w:type="gramStart"/>
             <w:r>
               <w:rPr>
                 <w:rFonts w:ascii="Calibri" w:eastAsia="Calibri" w:hAnsi="Calibri" w:cs="Calibri"/>
               </w:rPr>
-              <w:t>event1</w:t>
+              <w:t>event</w:t>
             </w:r>
+            <w:proofErr w:type="gramEnd"/>
+            <w:r>
+              <w:rPr>
+                <w:rFonts w:ascii="Calibri" w:eastAsia="Calibri" w:hAnsi="Calibri" w:cs="Calibri"/>
+              </w:rPr>
+              <w:t>1</w:t>
+            </w:r>
           </w:p>
         </w:tc>
         <w:tc>
@@ -3964,12 +4064,14 @@
                 <w:rFonts w:ascii="Calibri" w:eastAsia="Calibri" w:hAnsi="Calibri" w:cs="Calibri"/>
               </w:rPr>
             </w:pPr>
+            <w:proofErr w:type="gramStart"/>
             <w:r>
               <w:rPr>
                 <w:rFonts w:ascii="Calibri" w:eastAsia="Calibri" w:hAnsi="Calibri" w:cs="Calibri"/>
               </w:rPr>
               <w:t>x</w:t>
             </w:r>
+            <w:proofErr w:type="gramEnd"/>
           </w:p>
         </w:tc>
         <w:tc>
@@ -4090,12 +4192,14 @@
                 <w:rFonts w:ascii="Calibri" w:eastAsia="Calibri" w:hAnsi="Calibri" w:cs="Calibri"/>
               </w:rPr>
             </w:pPr>
+            <w:proofErr w:type="gramStart"/>
             <w:r>
               <w:rPr>
                 <w:rFonts w:ascii="Calibri" w:eastAsia="Calibri" w:hAnsi="Calibri" w:cs="Calibri"/>
               </w:rPr>
               <w:t>x</w:t>
             </w:r>
+            <w:proofErr w:type="gramEnd"/>
           </w:p>
         </w:tc>
         <w:tc>
@@ -4120,12 +4224,14 @@
                 <w:rFonts w:ascii="Calibri" w:eastAsia="Calibri" w:hAnsi="Calibri" w:cs="Calibri"/>
               </w:rPr>
             </w:pPr>
+            <w:proofErr w:type="gramStart"/>
             <w:r>
               <w:rPr>
                 <w:rFonts w:ascii="Calibri" w:eastAsia="Calibri" w:hAnsi="Calibri" w:cs="Calibri"/>
               </w:rPr>
               <w:t>x</w:t>
             </w:r>
+            <w:proofErr w:type="gramEnd"/>
           </w:p>
         </w:tc>
         <w:tc>
@@ -4150,12 +4256,14 @@
                 <w:rFonts w:ascii="Calibri" w:eastAsia="Calibri" w:hAnsi="Calibri" w:cs="Calibri"/>
               </w:rPr>
             </w:pPr>
+            <w:proofErr w:type="gramStart"/>
             <w:r>
               <w:rPr>
                 <w:rFonts w:ascii="Calibri" w:eastAsia="Calibri" w:hAnsi="Calibri" w:cs="Calibri"/>
               </w:rPr>
               <w:t>x</w:t>
             </w:r>
+            <w:proofErr w:type="gramEnd"/>
           </w:p>
         </w:tc>
         <w:tc>
@@ -4180,12 +4288,14 @@
                 <w:rFonts w:ascii="Calibri" w:eastAsia="Calibri" w:hAnsi="Calibri" w:cs="Calibri"/>
               </w:rPr>
             </w:pPr>
+            <w:proofErr w:type="gramStart"/>
             <w:r>
               <w:rPr>
                 <w:rFonts w:ascii="Calibri" w:eastAsia="Calibri" w:hAnsi="Calibri" w:cs="Calibri"/>
               </w:rPr>
               <w:t>x</w:t>
             </w:r>
+            <w:proofErr w:type="gramEnd"/>
           </w:p>
         </w:tc>
         <w:tc>
@@ -4210,12 +4320,14 @@
                 <w:rFonts w:ascii="Calibri" w:eastAsia="Calibri" w:hAnsi="Calibri" w:cs="Calibri"/>
               </w:rPr>
             </w:pPr>
+            <w:proofErr w:type="gramStart"/>
             <w:r>
               <w:rPr>
                 <w:rFonts w:ascii="Calibri" w:eastAsia="Calibri" w:hAnsi="Calibri" w:cs="Calibri"/>
               </w:rPr>
               <w:t>x</w:t>
             </w:r>
+            <w:proofErr w:type="gramEnd"/>
           </w:p>
         </w:tc>
         <w:tc>
@@ -4264,12 +4376,14 @@
                 <w:rFonts w:ascii="Calibri" w:eastAsia="Calibri" w:hAnsi="Calibri" w:cs="Calibri"/>
               </w:rPr>
             </w:pPr>
+            <w:proofErr w:type="gramStart"/>
             <w:r>
               <w:rPr>
                 <w:rFonts w:ascii="Calibri" w:eastAsia="Calibri" w:hAnsi="Calibri" w:cs="Calibri"/>
               </w:rPr>
               <w:t>x</w:t>
             </w:r>
+            <w:proofErr w:type="gramEnd"/>
           </w:p>
         </w:tc>
         <w:tc>
@@ -4294,12 +4408,14 @@
                 <w:rFonts w:ascii="Calibri" w:eastAsia="Calibri" w:hAnsi="Calibri" w:cs="Calibri"/>
               </w:rPr>
             </w:pPr>
+            <w:proofErr w:type="gramStart"/>
             <w:r>
               <w:rPr>
                 <w:rFonts w:ascii="Calibri" w:eastAsia="Calibri" w:hAnsi="Calibri" w:cs="Calibri"/>
               </w:rPr>
               <w:t>x</w:t>
             </w:r>
+            <w:proofErr w:type="gramEnd"/>
           </w:p>
         </w:tc>
         <w:tc>
@@ -4425,12 +4541,20 @@
                 <w:rFonts w:ascii="Calibri" w:eastAsia="Calibri" w:hAnsi="Calibri" w:cs="Calibri"/>
               </w:rPr>
             </w:pPr>
+            <w:proofErr w:type="gramStart"/>
             <w:r>
               <w:rPr>
                 <w:rFonts w:ascii="Calibri" w:eastAsia="Calibri" w:hAnsi="Calibri" w:cs="Calibri"/>
               </w:rPr>
-              <w:t>event2</w:t>
+              <w:t>event</w:t>
             </w:r>
+            <w:proofErr w:type="gramEnd"/>
+            <w:r>
+              <w:rPr>
+                <w:rFonts w:ascii="Calibri" w:eastAsia="Calibri" w:hAnsi="Calibri" w:cs="Calibri"/>
+              </w:rPr>
+              <w:t>2</w:t>
+            </w:r>
           </w:p>
         </w:tc>
         <w:tc>
@@ -4551,12 +4675,14 @@
                 <w:rFonts w:ascii="Calibri" w:eastAsia="Calibri" w:hAnsi="Calibri" w:cs="Calibri"/>
               </w:rPr>
             </w:pPr>
+            <w:proofErr w:type="gramStart"/>
             <w:r>
               <w:rPr>
                 <w:rFonts w:ascii="Calibri" w:eastAsia="Calibri" w:hAnsi="Calibri" w:cs="Calibri"/>
               </w:rPr>
               <w:t>x</w:t>
             </w:r>
+            <w:proofErr w:type="gramEnd"/>
           </w:p>
         </w:tc>
         <w:tc>
@@ -4701,12 +4827,14 @@
                 <w:rFonts w:ascii="Calibri" w:eastAsia="Calibri" w:hAnsi="Calibri" w:cs="Calibri"/>
               </w:rPr>
             </w:pPr>
+            <w:proofErr w:type="gramStart"/>
             <w:r>
               <w:rPr>
                 <w:rFonts w:ascii="Calibri" w:eastAsia="Calibri" w:hAnsi="Calibri" w:cs="Calibri"/>
               </w:rPr>
               <w:t>x</w:t>
             </w:r>
+            <w:proofErr w:type="gramEnd"/>
           </w:p>
         </w:tc>
         <w:tc>
@@ -4779,12 +4907,14 @@
                 <w:rFonts w:ascii="Calibri" w:eastAsia="Calibri" w:hAnsi="Calibri" w:cs="Calibri"/>
               </w:rPr>
             </w:pPr>
+            <w:proofErr w:type="gramStart"/>
             <w:r>
               <w:rPr>
                 <w:rFonts w:ascii="Calibri" w:eastAsia="Calibri" w:hAnsi="Calibri" w:cs="Calibri"/>
               </w:rPr>
               <w:t>x</w:t>
             </w:r>
+            <w:proofErr w:type="gramEnd"/>
           </w:p>
         </w:tc>
         <w:tc>
@@ -5126,11 +5256,19 @@
                 <w:rFonts w:ascii="Calibri" w:eastAsia="Calibri" w:hAnsi="Calibri" w:cs="Calibri"/>
               </w:rPr>
             </w:pPr>
+            <w:proofErr w:type="gramStart"/>
             <w:r>
               <w:rPr>
                 <w:rFonts w:ascii="Calibri" w:eastAsia="Calibri" w:hAnsi="Calibri" w:cs="Calibri"/>
               </w:rPr>
-              <w:t>js0</w:t>
+              <w:t>js</w:t>
+            </w:r>
+            <w:proofErr w:type="gramEnd"/>
+            <w:r>
+              <w:rPr>
+                <w:rFonts w:ascii="Calibri" w:eastAsia="Calibri" w:hAnsi="Calibri" w:cs="Calibri"/>
+              </w:rPr>
+              <w:t>0</w:t>
             </w:r>
           </w:p>
         </w:tc>
@@ -5809,12 +5947,20 @@
                 <w:rFonts w:ascii="Calibri" w:eastAsia="Calibri" w:hAnsi="Calibri" w:cs="Calibri"/>
               </w:rPr>
             </w:pPr>
+            <w:proofErr w:type="gramStart"/>
             <w:r>
               <w:rPr>
                 <w:rFonts w:ascii="Calibri" w:eastAsia="Calibri" w:hAnsi="Calibri" w:cs="Calibri"/>
               </w:rPr>
-              <w:t>mouse0</w:t>
+              <w:t>mouse</w:t>
             </w:r>
+            <w:proofErr w:type="gramEnd"/>
+            <w:r>
+              <w:rPr>
+                <w:rFonts w:ascii="Calibri" w:eastAsia="Calibri" w:hAnsi="Calibri" w:cs="Calibri"/>
+              </w:rPr>
+              <w:t>0</w:t>
+            </w:r>
           </w:p>
         </w:tc>
         <w:tc>
@@ -5935,12 +6081,14 @@
                 <w:rFonts w:ascii="Calibri" w:eastAsia="Calibri" w:hAnsi="Calibri" w:cs="Calibri"/>
               </w:rPr>
             </w:pPr>
+            <w:proofErr w:type="gramStart"/>
             <w:r>
               <w:rPr>
                 <w:rFonts w:ascii="Calibri" w:eastAsia="Calibri" w:hAnsi="Calibri" w:cs="Calibri"/>
               </w:rPr>
               <w:t>x</w:t>
             </w:r>
+            <w:proofErr w:type="gramEnd"/>
           </w:p>
         </w:tc>
         <w:tc>
@@ -6085,12 +6233,14 @@
                 <w:rFonts w:ascii="Calibri" w:eastAsia="Calibri" w:hAnsi="Calibri" w:cs="Calibri"/>
               </w:rPr>
             </w:pPr>
+            <w:proofErr w:type="gramStart"/>
             <w:r>
               <w:rPr>
                 <w:rFonts w:ascii="Calibri" w:eastAsia="Calibri" w:hAnsi="Calibri" w:cs="Calibri"/>
               </w:rPr>
               <w:t>x</w:t>
             </w:r>
+            <w:proofErr w:type="gramEnd"/>
           </w:p>
         </w:tc>
         <w:tc>
@@ -6163,12 +6313,14 @@
                 <w:rFonts w:ascii="Calibri" w:eastAsia="Calibri" w:hAnsi="Calibri" w:cs="Calibri"/>
               </w:rPr>
             </w:pPr>
+            <w:proofErr w:type="gramStart"/>
             <w:r>
               <w:rPr>
                 <w:rFonts w:ascii="Calibri" w:eastAsia="Calibri" w:hAnsi="Calibri" w:cs="Calibri"/>
               </w:rPr>
               <w:t>x</w:t>
             </w:r>
+            <w:proofErr w:type="gramEnd"/>
           </w:p>
         </w:tc>
         <w:tc>
@@ -6804,6 +6956,7 @@
         <w:t>Connecter en SSH avec l’IP « </w:t>
       </w:r>
       <w:proofErr w:type="spellStart"/>
+      <w:proofErr w:type="gramStart"/>
       <w:r>
         <w:rPr>
           <w:rFonts w:ascii="Calibri" w:eastAsia="Calibri" w:hAnsi="Calibri" w:cs="Calibri"/>
@@ -6811,6 +6964,7 @@
         <w:t>raspberrypi.local</w:t>
       </w:r>
       <w:proofErr w:type="spellEnd"/>
+      <w:proofErr w:type="gramEnd"/>
       <w:r>
         <w:rPr>
           <w:rFonts w:ascii="Calibri" w:eastAsia="Calibri" w:hAnsi="Calibri" w:cs="Calibri"/>
@@ -7081,6 +7235,7 @@
         <w:t xml:space="preserve"> (</w:t>
       </w:r>
       <w:proofErr w:type="spellStart"/>
+      <w:proofErr w:type="gramStart"/>
       <w:r>
         <w:rPr>
           <w:rFonts w:ascii="Calibri" w:eastAsia="Calibri" w:hAnsi="Calibri" w:cs="Calibri"/>
@@ -7088,6 +7243,7 @@
         <w:t>a</w:t>
       </w:r>
       <w:proofErr w:type="spellEnd"/>
+      <w:proofErr w:type="gramEnd"/>
       <w:r>
         <w:rPr>
           <w:rFonts w:ascii="Calibri" w:eastAsia="Calibri" w:hAnsi="Calibri" w:cs="Calibri"/>
@@ -7476,6 +7632,7 @@
         </w:rPr>
       </w:pPr>
       <w:proofErr w:type="spellStart"/>
+      <w:proofErr w:type="gramStart"/>
       <w:r>
         <w:rPr>
           <w:rFonts w:ascii="Calibri" w:eastAsia="Calibri" w:hAnsi="Calibri" w:cs="Calibri"/>
@@ -7485,6 +7642,7 @@
         <w:t>wpa</w:t>
       </w:r>
       <w:proofErr w:type="spellEnd"/>
+      <w:proofErr w:type="gramEnd"/>
       <w:r>
         <w:rPr>
           <w:rFonts w:ascii="Calibri" w:eastAsia="Calibri" w:hAnsi="Calibri" w:cs="Calibri"/>
@@ -7550,6 +7708,7 @@
         </w:rPr>
       </w:pPr>
       <w:proofErr w:type="spellStart"/>
+      <w:proofErr w:type="gramStart"/>
       <w:r>
         <w:rPr>
           <w:rFonts w:ascii="Calibri" w:eastAsia="Calibri" w:hAnsi="Calibri" w:cs="Calibri"/>
@@ -7559,6 +7718,7 @@
         <w:t>iface</w:t>
       </w:r>
       <w:proofErr w:type="spellEnd"/>
+      <w:proofErr w:type="gramEnd"/>
       <w:r>
         <w:rPr>
           <w:rFonts w:ascii="Calibri" w:eastAsia="Calibri" w:hAnsi="Calibri" w:cs="Calibri"/>
@@ -7764,6 +7924,7 @@
         <w:t xml:space="preserve">Mettre </w:t>
       </w:r>
       <w:proofErr w:type="spellStart"/>
+      <w:proofErr w:type="gramStart"/>
       <w:r>
         <w:rPr>
           <w:rFonts w:ascii="Calibri" w:eastAsia="Calibri" w:hAnsi="Calibri" w:cs="Calibri"/>
@@ -7771,6 +7932,7 @@
         <w:t>a</w:t>
       </w:r>
       <w:proofErr w:type="spellEnd"/>
+      <w:proofErr w:type="gramEnd"/>
       <w:r>
         <w:rPr>
           <w:rFonts w:ascii="Calibri" w:eastAsia="Calibri" w:hAnsi="Calibri" w:cs="Calibri"/>
@@ -8308,11 +8470,19 @@
           <w:rFonts w:ascii="Calibri" w:eastAsia="Calibri" w:hAnsi="Calibri" w:cs="Calibri"/>
         </w:rPr>
       </w:pPr>
-      <w:r>
-        <w:rPr>
-          <w:rFonts w:ascii="Calibri" w:eastAsia="Calibri" w:hAnsi="Calibri" w:cs="Calibri"/>
-        </w:rPr>
-        <w:t xml:space="preserve">directory </w:t>
+      <w:proofErr w:type="gramStart"/>
+      <w:r>
+        <w:rPr>
+          <w:rFonts w:ascii="Calibri" w:eastAsia="Calibri" w:hAnsi="Calibri" w:cs="Calibri"/>
+        </w:rPr>
+        <w:t>directory</w:t>
+      </w:r>
+      <w:proofErr w:type="gramEnd"/>
+      <w:r>
+        <w:rPr>
+          <w:rFonts w:ascii="Calibri" w:eastAsia="Calibri" w:hAnsi="Calibri" w:cs="Calibri"/>
+        </w:rPr>
+        <w:t xml:space="preserve"> </w:t>
       </w:r>
       <w:proofErr w:type="spellStart"/>
       <w:r>
@@ -9259,14 +9429,27 @@
       <w:r>
         <w:t xml:space="preserve">Figure </w:t>
       </w:r>
-      <w:fldSimple w:instr=" SEQ Figure \* ARABIC ">
-        <w:r>
-          <w:rPr>
-            <w:noProof/>
-          </w:rPr>
-          <w:t>1</w:t>
-        </w:r>
-      </w:fldSimple>
+      <w:r>
+        <w:fldChar w:fldCharType="begin"/>
+      </w:r>
+      <w:r>
+        <w:instrText xml:space="preserve"> SEQ Figure \* ARABIC </w:instrText>
+      </w:r>
+      <w:r>
+        <w:fldChar w:fldCharType="separate"/>
+      </w:r>
+      <w:r>
+        <w:rPr>
+          <w:noProof/>
+        </w:rPr>
+        <w:t>1</w:t>
+      </w:r>
+      <w:r>
+        <w:rPr>
+          <w:noProof/>
+        </w:rPr>
+        <w:fldChar w:fldCharType="end"/>
+      </w:r>
       <w:r>
         <w:t xml:space="preserve"> </w:t>
       </w:r>
@@ -9337,19 +9520,42 @@
     </w:p>
     <w:p>
       <w:pPr>
+        <w:keepNext/>
+      </w:pPr>
+      <w:r>
+        <w:tab/>
+      </w:r>
+      <w:bookmarkStart w:id="0" w:name="_GoBack"/>
+      <w:bookmarkEnd w:id="0"/>
+    </w:p>
+    <w:p>
+      <w:pPr>
         <w:pStyle w:val="Lgende"/>
       </w:pPr>
       <w:r>
         <w:t xml:space="preserve">Figure </w:t>
       </w:r>
-      <w:fldSimple w:instr=" SEQ Figure \* ARABIC ">
-        <w:r>
-          <w:rPr>
-            <w:noProof/>
-          </w:rPr>
-          <w:t>2</w:t>
-        </w:r>
-      </w:fldSimple>
+      <w:r>
+        <w:fldChar w:fldCharType="begin"/>
+      </w:r>
+      <w:r>
+        <w:instrText xml:space="preserve"> SEQ Figure \* ARABIC </w:instrText>
+      </w:r>
+      <w:r>
+        <w:fldChar w:fldCharType="separate"/>
+      </w:r>
+      <w:r>
+        <w:rPr>
+          <w:noProof/>
+        </w:rPr>
+        <w:t>2</w:t>
+      </w:r>
+      <w:r>
+        <w:rPr>
+          <w:noProof/>
+        </w:rPr>
+        <w:fldChar w:fldCharType="end"/>
+      </w:r>
       <w:r>
         <w:t xml:space="preserve"> </w:t>
       </w:r>
@@ -9526,7 +9732,6 @@
           <w:t>http://rcx-team.kazeo.com/consommation-d-un-servo-a121027458</w:t>
         </w:r>
       </w:hyperlink>
-      <w:bookmarkStart w:id="0" w:name="_GoBack"/>
       <w:r>
         <w:rPr>
           <w:noProof/>
@@ -9580,7 +9785,6 @@
           </wp:inline>
         </w:drawing>
       </w:r>
-      <w:bookmarkEnd w:id="0"/>
     </w:p>
     <w:sectPr>
       <w:pgSz w:w="11906" w:h="16838"/>

</xml_diff>

<commit_message>
Modification OneDrive - 12.04.20
</commit_message>
<xml_diff>
--- a/JournalTravail/JournalTravail.docx
+++ b/JournalTravail/JournalTravail.docx
@@ -9429,27 +9429,14 @@
       <w:r>
         <w:t xml:space="preserve">Figure </w:t>
       </w:r>
-      <w:r>
-        <w:fldChar w:fldCharType="begin"/>
-      </w:r>
-      <w:r>
-        <w:instrText xml:space="preserve"> SEQ Figure \* ARABIC </w:instrText>
-      </w:r>
-      <w:r>
-        <w:fldChar w:fldCharType="separate"/>
-      </w:r>
-      <w:r>
-        <w:rPr>
-          <w:noProof/>
-        </w:rPr>
-        <w:t>1</w:t>
-      </w:r>
-      <w:r>
-        <w:rPr>
-          <w:noProof/>
-        </w:rPr>
-        <w:fldChar w:fldCharType="end"/>
-      </w:r>
+      <w:fldSimple w:instr=" SEQ Figure \* ARABIC ">
+        <w:r>
+          <w:rPr>
+            <w:noProof/>
+          </w:rPr>
+          <w:t>1</w:t>
+        </w:r>
+      </w:fldSimple>
       <w:r>
         <w:t xml:space="preserve"> </w:t>
       </w:r>
@@ -9525,8 +9512,6 @@
       <w:r>
         <w:tab/>
       </w:r>
-      <w:bookmarkStart w:id="0" w:name="_GoBack"/>
-      <w:bookmarkEnd w:id="0"/>
     </w:p>
     <w:p>
       <w:pPr>
@@ -9535,27 +9520,14 @@
       <w:r>
         <w:t xml:space="preserve">Figure </w:t>
       </w:r>
-      <w:r>
-        <w:fldChar w:fldCharType="begin"/>
-      </w:r>
-      <w:r>
-        <w:instrText xml:space="preserve"> SEQ Figure \* ARABIC </w:instrText>
-      </w:r>
-      <w:r>
-        <w:fldChar w:fldCharType="separate"/>
-      </w:r>
-      <w:r>
-        <w:rPr>
-          <w:noProof/>
-        </w:rPr>
-        <w:t>2</w:t>
-      </w:r>
-      <w:r>
-        <w:rPr>
-          <w:noProof/>
-        </w:rPr>
-        <w:fldChar w:fldCharType="end"/>
-      </w:r>
+      <w:fldSimple w:instr=" SEQ Figure \* ARABIC ">
+        <w:r>
+          <w:rPr>
+            <w:noProof/>
+          </w:rPr>
+          <w:t>2</w:t>
+        </w:r>
+      </w:fldSimple>
       <w:r>
         <w:t xml:space="preserve"> </w:t>
       </w:r>
@@ -9724,6 +9696,11 @@
       </w:r>
     </w:p>
     <w:p>
+      <w:pPr>
+        <w:rPr>
+          <w:rStyle w:val="Lienhypertexte"/>
+        </w:rPr>
+      </w:pPr>
       <w:hyperlink r:id="rId37" w:history="1">
         <w:r>
           <w:rPr>
@@ -9731,61 +9708,267 @@
           </w:rPr>
           <w:t>http://rcx-team.kazeo.com/consommation-d-un-servo-a121027458</w:t>
         </w:r>
+        <w:r>
+          <w:rPr>
+            <w:rStyle w:val="Lienhypertexte"/>
+            <w:noProof/>
+          </w:rPr>
+          <w:drawing>
+            <wp:inline distT="0" distB="0" distL="0" distR="0" wp14:anchorId="56C640F1" wp14:editId="0EB63C1D">
+              <wp:extent cx="4552950" cy="3319514"/>
+              <wp:effectExtent l="0" t="0" r="0" b="0"/>
+              <wp:docPr id="5" name="Image 5"/>
+              <wp:cNvGraphicFramePr>
+                <a:graphicFrameLocks xmlns:a="http://schemas.openxmlformats.org/drawingml/2006/main" noChangeAspect="1"/>
+              </wp:cNvGraphicFramePr>
+              <a:graphic xmlns:a="http://schemas.openxmlformats.org/drawingml/2006/main">
+                <a:graphicData uri="http://schemas.openxmlformats.org/drawingml/2006/picture">
+                  <pic:pic xmlns:pic="http://schemas.openxmlformats.org/drawingml/2006/picture">
+                    <pic:nvPicPr>
+                      <pic:cNvPr id="0" name="Picture 1"/>
+                      <pic:cNvPicPr>
+                        <a:picLocks noChangeAspect="1" noChangeArrowheads="1"/>
+                      </pic:cNvPicPr>
+                    </pic:nvPicPr>
+                    <pic:blipFill>
+                      <a:blip r:embed="rId38">
+                        <a:extLst>
+                          <a:ext uri="{28A0092B-C50C-407E-A947-70E740481C1C}">
+                            <a14:useLocalDpi xmlns:a14="http://schemas.microsoft.com/office/drawing/2010/main" val="0"/>
+                          </a:ext>
+                        </a:extLst>
+                      </a:blip>
+                      <a:srcRect/>
+                      <a:stretch>
+                        <a:fillRect/>
+                      </a:stretch>
+                    </pic:blipFill>
+                    <pic:spPr bwMode="auto">
+                      <a:xfrm>
+                        <a:off x="0" y="0"/>
+                        <a:ext cx="4554397" cy="3320569"/>
+                      </a:xfrm>
+                      <a:prstGeom prst="rect">
+                        <a:avLst/>
+                      </a:prstGeom>
+                      <a:noFill/>
+                      <a:ln>
+                        <a:noFill/>
+                      </a:ln>
+                    </pic:spPr>
+                  </pic:pic>
+                </a:graphicData>
+              </a:graphic>
+            </wp:inline>
+          </w:drawing>
+        </w:r>
       </w:hyperlink>
-      <w:r>
-        <w:rPr>
-          <w:noProof/>
-        </w:rPr>
-        <w:drawing>
-          <wp:inline distT="0" distB="0" distL="0" distR="0" wp14:anchorId="2095F7B9" wp14:editId="6E9B47F3">
-            <wp:extent cx="4552950" cy="3319514"/>
-            <wp:effectExtent l="0" t="0" r="0" b="0"/>
-            <wp:docPr id="5" name="Image 5"/>
-            <wp:cNvGraphicFramePr>
-              <a:graphicFrameLocks xmlns:a="http://schemas.openxmlformats.org/drawingml/2006/main" noChangeAspect="1"/>
-            </wp:cNvGraphicFramePr>
-            <a:graphic xmlns:a="http://schemas.openxmlformats.org/drawingml/2006/main">
-              <a:graphicData uri="http://schemas.openxmlformats.org/drawingml/2006/picture">
-                <pic:pic xmlns:pic="http://schemas.openxmlformats.org/drawingml/2006/picture">
-                  <pic:nvPicPr>
-                    <pic:cNvPr id="0" name="Picture 1"/>
-                    <pic:cNvPicPr>
-                      <a:picLocks noChangeAspect="1" noChangeArrowheads="1"/>
-                    </pic:cNvPicPr>
-                  </pic:nvPicPr>
-                  <pic:blipFill>
-                    <a:blip r:embed="rId38">
-                      <a:extLst>
-                        <a:ext uri="{28A0092B-C50C-407E-A947-70E740481C1C}">
-                          <a14:useLocalDpi xmlns:a14="http://schemas.microsoft.com/office/drawing/2010/main" val="0"/>
-                        </a:ext>
-                      </a:extLst>
-                    </a:blip>
-                    <a:srcRect/>
-                    <a:stretch>
-                      <a:fillRect/>
-                    </a:stretch>
-                  </pic:blipFill>
-                  <pic:spPr bwMode="auto">
-                    <a:xfrm>
-                      <a:off x="0" y="0"/>
-                      <a:ext cx="4554397" cy="3320569"/>
-                    </a:xfrm>
-                    <a:prstGeom prst="rect">
-                      <a:avLst/>
-                    </a:prstGeom>
-                    <a:noFill/>
-                    <a:ln>
-                      <a:noFill/>
-                    </a:ln>
-                  </pic:spPr>
-                </pic:pic>
-              </a:graphicData>
-            </a:graphic>
-          </wp:inline>
-        </w:drawing>
-      </w:r>
-    </w:p>
+    </w:p>
+    <w:p>
+      <w:pPr>
+        <w:pStyle w:val="Titre1"/>
+        <w:rPr>
+          <w:rStyle w:val="Lienhypertexte"/>
+        </w:rPr>
+      </w:pPr>
+    </w:p>
+    <w:p>
+      <w:pPr>
+        <w:pStyle w:val="Titre1"/>
+      </w:pPr>
+      <w:r>
+        <w:t>11.04.20</w:t>
+      </w:r>
+    </w:p>
+    <w:p>
+      <w:pPr>
+        <w:pStyle w:val="Titre2"/>
+      </w:pPr>
+      <w:r>
+        <w:t xml:space="preserve">Installation VS Code – </w:t>
+      </w:r>
+      <w:proofErr w:type="spellStart"/>
+      <w:r>
+        <w:t>Remote</w:t>
+      </w:r>
+      <w:proofErr w:type="spellEnd"/>
+      <w:r>
+        <w:t xml:space="preserve"> SSH</w:t>
+      </w:r>
+    </w:p>
+    <w:p>
+      <w:hyperlink r:id="rId39" w:anchor="_getting-started" w:history="1">
+        <w:r>
+          <w:rPr>
+            <w:rStyle w:val="Lienhypertexte"/>
+          </w:rPr>
+          <w:t>https://code.visualstudio.com/docs/remote/ssh#_getting-started</w:t>
+        </w:r>
+      </w:hyperlink>
+    </w:p>
+    <w:p>
+      <w:pPr>
+        <w:pStyle w:val="Titre2"/>
+      </w:pPr>
+      <w:r>
+        <w:t xml:space="preserve">Utilisation de la lib </w:t>
+      </w:r>
+      <w:proofErr w:type="spellStart"/>
+      <w:r>
+        <w:t>Picamera</w:t>
+      </w:r>
+      <w:proofErr w:type="spellEnd"/>
+    </w:p>
+    <w:p>
+      <w:pPr>
+        <w:rPr>
+          <w:rStyle w:val="Lienhypertexte"/>
+        </w:rPr>
+      </w:pPr>
+      <w:hyperlink r:id="rId40" w:history="1">
+        <w:r>
+          <w:rPr>
+            <w:rStyle w:val="Lienhypertexte"/>
+          </w:rPr>
+          <w:t>https://picamera.readthedocs.io/en/release-1.10/index.html</w:t>
+        </w:r>
+      </w:hyperlink>
+    </w:p>
+    <w:p>
+      <w:pPr>
+        <w:pStyle w:val="Titre1"/>
+      </w:pPr>
+      <w:r>
+        <w:t>12.04.20</w:t>
+      </w:r>
+    </w:p>
+    <w:p>
+      <w:pPr>
+        <w:pStyle w:val="Titre2"/>
+      </w:pPr>
+      <w:r>
+        <w:t>Electronique</w:t>
+      </w:r>
+    </w:p>
+    <w:p>
+      <w:r>
+        <w:t xml:space="preserve">Branchement du servo de </w:t>
+      </w:r>
+      <w:proofErr w:type="spellStart"/>
+      <w:r>
+        <w:t>steering</w:t>
+      </w:r>
+      <w:proofErr w:type="spellEnd"/>
+      <w:r>
+        <w:t xml:space="preserve"> directement sur la batterie de la voiture et non sur le </w:t>
+      </w:r>
+      <w:proofErr w:type="spellStart"/>
+      <w:r>
+        <w:t>RPi</w:t>
+      </w:r>
+      <w:proofErr w:type="spellEnd"/>
+      <w:r>
+        <w:t xml:space="preserve"> car </w:t>
+      </w:r>
+      <w:r>
+        <w:t xml:space="preserve">sinon trop de courant est tiré et la </w:t>
+      </w:r>
+      <w:proofErr w:type="spellStart"/>
+      <w:r>
+        <w:t>RPi</w:t>
+      </w:r>
+      <w:proofErr w:type="spellEnd"/>
+      <w:r>
+        <w:t xml:space="preserve"> s’éteint </w:t>
+      </w:r>
+    </w:p>
+    <w:p>
+      <w:pPr>
+        <w:pStyle w:val="Titre2"/>
+      </w:pPr>
+      <w:r>
+        <w:t>Soft</w:t>
+      </w:r>
+    </w:p>
+    <w:p>
+      <w:pPr>
+        <w:pStyle w:val="Sansinterligne"/>
+      </w:pPr>
+      <w:r>
+        <w:t>Lors de la capture d</w:t>
+      </w:r>
+      <w:r>
+        <w:t xml:space="preserve">’une image qui </w:t>
+      </w:r>
+      <w:r>
+        <w:t xml:space="preserve">sera mise dans un tableau </w:t>
+      </w:r>
+      <w:proofErr w:type="spellStart"/>
+      <w:r>
+        <w:t>numpy</w:t>
+      </w:r>
+      <w:proofErr w:type="spellEnd"/>
+      <w:r>
+        <w:t xml:space="preserve">, </w:t>
+      </w:r>
+      <w:r>
+        <w:t>la résolution horizontale doit être un multiple de 32 et la verticale doi</w:t>
+      </w:r>
+      <w:bookmarkStart w:id="0" w:name="_GoBack"/>
+      <w:bookmarkEnd w:id="0"/>
+      <w:r>
+        <w:t xml:space="preserve">t </w:t>
+      </w:r>
+      <w:r>
+        <w:t>être</w:t>
+      </w:r>
+      <w:r>
+        <w:t xml:space="preserve"> un multiple de 16.</w:t>
+      </w:r>
+    </w:p>
+    <w:p>
+      <w:pPr>
+        <w:pStyle w:val="Sansinterligne"/>
+      </w:pPr>
+      <w:r>
+        <w:t xml:space="preserve">C’est pour ceci </w:t>
+      </w:r>
+      <w:r>
+        <w:t xml:space="preserve">que la résolution de la caméra est </w:t>
+      </w:r>
+      <w:r>
+        <w:t>fixée</w:t>
+      </w:r>
+      <w:r>
+        <w:t xml:space="preserve"> à </w:t>
+      </w:r>
+      <w:r>
+        <w:t>(2592, 1920)</w:t>
+      </w:r>
+      <w:r>
+        <w:t xml:space="preserve"> et non </w:t>
+      </w:r>
+      <w:r>
+        <w:t>(2592, 19</w:t>
+      </w:r>
+      <w:r>
+        <w:t>44</w:t>
+      </w:r>
+      <w:r>
+        <w:t>)</w:t>
+      </w:r>
+    </w:p>
+    <w:p>
+      <w:hyperlink r:id="rId41" w:anchor="capturing-to-a-numpy-array" w:history="1">
+        <w:r>
+          <w:rPr>
+            <w:rStyle w:val="Lienhypertexte"/>
+          </w:rPr>
+          <w:t>https://picamera.readthedocs.io/en/release-1.12/recipes2.html#capturing-to-a-numpy-array</w:t>
+        </w:r>
+      </w:hyperlink>
+    </w:p>
+    <w:p/>
     <w:sectPr>
       <w:pgSz w:w="11906" w:h="16838"/>
       <w:pgMar w:top="1417" w:right="1417" w:bottom="1417" w:left="1417" w:header="708" w:footer="708" w:gutter="0"/>
@@ -11873,6 +12056,15 @@
       <w:u w:val="single"/>
     </w:rPr>
   </w:style>
+  <w:style w:type="paragraph" w:styleId="Sansinterligne">
+    <w:name w:val="No Spacing"/>
+    <w:uiPriority w:val="1"/>
+    <w:qFormat/>
+    <w:rsid w:val="00A5589B"/>
+    <w:pPr>
+      <w:spacing w:after="0" w:line="240" w:lineRule="auto"/>
+    </w:pPr>
+  </w:style>
 </w:styles>
 </file>
 

</xml_diff>